<commit_message>
Adding files from class
</commit_message>
<xml_diff>
--- a/Midterm_Exam_1/CSCI152Exam1.docx
+++ b/Midterm_Exam_1/CSCI152Exam1.docx
@@ -140,8 +140,13 @@
     </w:p>
     <w:p>
       <w:r>
-        <w:t>BadProgram.java:1: error: class Program is public, should be declared in a file named Program.java</w:t>
-      </w:r>
+        <w:t xml:space="preserve">BadProgram.java:1: error: class Program is public, should be declared in a file named </w:t>
+      </w:r>
+      <w:proofErr w:type="gramStart"/>
+      <w:r>
+        <w:t>Program.java</w:t>
+      </w:r>
+      <w:proofErr w:type="gramEnd"/>
     </w:p>
     <w:p>
       <w:r>
@@ -278,7 +283,21 @@
           <w:b/>
           <w:bCs/>
         </w:rPr>
-        <w:t>Answer: (double, 2.78)</w:t>
+        <w:t>Answer: (double</w:t>
+      </w:r>
+      <w:r>
+        <w:rPr>
+          <w:b/>
+          <w:bCs/>
+        </w:rPr>
+        <w:t xml:space="preserve"> or float</w:t>
+      </w:r>
+      <w:r>
+        <w:rPr>
+          <w:b/>
+          <w:bCs/>
+        </w:rPr>
+        <w:t>, 2.78)</w:t>
       </w:r>
     </w:p>
     <w:p>
@@ -804,7 +823,13 @@
         <w:t>What is the following called</w:t>
       </w:r>
       <w:r>
-        <w:t xml:space="preserve"> (i.e. it’s a special type of while loop)</w:t>
+        <w:t xml:space="preserve"> (</w:t>
+      </w:r>
+      <w:r>
+        <w:t>i.e.,</w:t>
+      </w:r>
+      <w:r>
+        <w:t xml:space="preserve"> it’s a special type of while loop)</w:t>
       </w:r>
       <w:r>
         <w:t>?</w:t>

</xml_diff>